<commit_message>
Adds test cases for headers and footers
</commit_message>
<xml_diff>
--- a/Tests/Test Data/docx/jpg.docx
+++ b/Tests/Test Data/docx/jpg.docx
@@ -7,16 +7,16 @@
         <w:drawing>
           <wp:inline distT="0" distL="0" distR="0" distB="0">
             <wp:extent cx="355600" cy="266700"/>
-            <wp:docPr id="2" name="image.jpg" descr=""/>
+            <wp:docPr id="1" name="image.jpg" descr=""/>
             <a:graphic xmlns:a="http://schemas.openxmlformats.org/drawingml/2006/main">
               <a:graphicData uri="http://schemas.openxmlformats.org/drawingml/2006/picture">
                 <pic:pic xmlns:pic="http://schemas.openxmlformats.org/drawingml/2006/picture">
                   <pic:nvPicPr>
-                    <pic:cNvPr id="2" name="image.jpg"/>
+                    <pic:cNvPr id="1" name="image.jpg"/>
                     <pic:cNvPicPr/>
                   </pic:nvPicPr>
                   <pic:blipFill>
-                    <a:blip r:embed="rId2"/>
+                    <a:blip r:embed="rId1"/>
                     <a:stretch>
                       <a:fillRect/>
                     </a:stretch>

</xml_diff>